<commit_message>
Added database diagram, explanations for executables, stored procedures and triggers, and risk mitigation information to the claims application's document.
</commit_message>
<xml_diff>
--- a/Documentation/Claims/ClaimsV1.docx
+++ b/Documentation/Claims/ClaimsV1.docx
@@ -1098,6 +1098,7 @@
       <w:pPr>
         <w:pStyle w:val="TOC1"/>
         <w:tabs>
+          <w:tab w:val="left" w:pos="440"/>
           <w:tab w:val="right" w:leader="dot" w:pos="9016"/>
         </w:tabs>
         <w:rPr>
@@ -1110,7 +1111,7 @@
         <w:fldChar w:fldCharType="begin"/>
       </w:r>
       <w:r>
-        <w:instrText xml:space="preserve"> TOC  \* MERGEFORMAT </w:instrText>
+        <w:instrText xml:space="preserve"> TOC \o "1-2" </w:instrText>
       </w:r>
       <w:r>
         <w:fldChar w:fldCharType="separate"/>
@@ -1119,6 +1120,20 @@
         <w:rPr>
           <w:noProof/>
         </w:rPr>
+        <w:t>1.</w:t>
+      </w:r>
+      <w:r>
+        <w:rPr>
+          <w:rFonts w:eastAsiaTheme="minorEastAsia"/>
+          <w:noProof/>
+          <w:lang w:eastAsia="en-ZA"/>
+        </w:rPr>
+        <w:tab/>
+      </w:r>
+      <w:r>
+        <w:rPr>
+          <w:noProof/>
+        </w:rPr>
         <w:t>Document approval and distribution list</w:t>
       </w:r>
       <w:r>
@@ -1137,7 +1152,7 @@
         <w:rPr>
           <w:noProof/>
         </w:rPr>
-        <w:instrText xml:space="preserve"> PAGEREF _Toc524948409 \h </w:instrText>
+        <w:instrText xml:space="preserve"> PAGEREF _Toc3362535 \h </w:instrText>
       </w:r>
       <w:r>
         <w:rPr>
@@ -1180,7 +1195,7 @@
         <w:rPr>
           <w:noProof/>
         </w:rPr>
-        <w:t>1.</w:t>
+        <w:t>2.</w:t>
       </w:r>
       <w:r>
         <w:rPr>
@@ -1212,7 +1227,7 @@
         <w:rPr>
           <w:noProof/>
         </w:rPr>
-        <w:instrText xml:space="preserve"> PAGEREF _Toc524948410 \h </w:instrText>
+        <w:instrText xml:space="preserve"> PAGEREF _Toc3362536 \h </w:instrText>
       </w:r>
       <w:r>
         <w:rPr>
@@ -1255,7 +1270,7 @@
         <w:rPr>
           <w:noProof/>
         </w:rPr>
-        <w:t>2.</w:t>
+        <w:t>3.</w:t>
       </w:r>
       <w:r>
         <w:rPr>
@@ -1287,7 +1302,7 @@
         <w:rPr>
           <w:noProof/>
         </w:rPr>
-        <w:instrText xml:space="preserve"> PAGEREF _Toc524948411 \h </w:instrText>
+        <w:instrText xml:space="preserve"> PAGEREF _Toc3362537 \h </w:instrText>
       </w:r>
       <w:r>
         <w:rPr>
@@ -1330,7 +1345,7 @@
         <w:rPr>
           <w:noProof/>
         </w:rPr>
-        <w:t>3.</w:t>
+        <w:t>4.</w:t>
       </w:r>
       <w:r>
         <w:rPr>
@@ -1344,7 +1359,7 @@
         <w:rPr>
           <w:noProof/>
         </w:rPr>
-        <w:t>Objectives</w:t>
+        <w:t>Functionality Narrative</w:t>
       </w:r>
       <w:r>
         <w:rPr>
@@ -1362,7 +1377,7 @@
         <w:rPr>
           <w:noProof/>
         </w:rPr>
-        <w:instrText xml:space="preserve"> PAGEREF _Toc524948412 \h </w:instrText>
+        <w:instrText xml:space="preserve"> PAGEREF _Toc3362538 \h </w:instrText>
       </w:r>
       <w:r>
         <w:rPr>
@@ -1405,7 +1420,7 @@
         <w:rPr>
           <w:noProof/>
         </w:rPr>
-        <w:t>4.</w:t>
+        <w:t>5.</w:t>
       </w:r>
       <w:r>
         <w:rPr>
@@ -1419,7 +1434,7 @@
         <w:rPr>
           <w:noProof/>
         </w:rPr>
-        <w:t>Dependencies</w:t>
+        <w:t>Sub system solution status</w:t>
       </w:r>
       <w:r>
         <w:rPr>
@@ -1437,7 +1452,7 @@
         <w:rPr>
           <w:noProof/>
         </w:rPr>
-        <w:instrText xml:space="preserve"> PAGEREF _Toc524948413 \h </w:instrText>
+        <w:instrText xml:space="preserve"> PAGEREF _Toc3362539 \h </w:instrText>
       </w:r>
       <w:r>
         <w:rPr>
@@ -1480,7 +1495,7 @@
         <w:rPr>
           <w:noProof/>
         </w:rPr>
-        <w:t>5.</w:t>
+        <w:t>6.</w:t>
       </w:r>
       <w:r>
         <w:rPr>
@@ -1494,7 +1509,7 @@
         <w:rPr>
           <w:noProof/>
         </w:rPr>
-        <w:t>Risks and mitigation</w:t>
+        <w:t>Database entities and relationships</w:t>
       </w:r>
       <w:r>
         <w:rPr>
@@ -1512,7 +1527,7 @@
         <w:rPr>
           <w:noProof/>
         </w:rPr>
-        <w:instrText xml:space="preserve"> PAGEREF _Toc524948414 \h </w:instrText>
+        <w:instrText xml:space="preserve"> PAGEREF _Toc3362540 \h </w:instrText>
       </w:r>
       <w:r>
         <w:rPr>
@@ -1529,7 +1544,7 @@
         <w:rPr>
           <w:noProof/>
         </w:rPr>
-        <w:t>4</w:t>
+        <w:t>5</w:t>
       </w:r>
       <w:r>
         <w:rPr>
@@ -1555,7 +1570,7 @@
         <w:rPr>
           <w:noProof/>
         </w:rPr>
-        <w:t>6.</w:t>
+        <w:t>7.</w:t>
       </w:r>
       <w:r>
         <w:rPr>
@@ -1569,7 +1584,7 @@
         <w:rPr>
           <w:noProof/>
         </w:rPr>
-        <w:t>Requirements overview</w:t>
+        <w:t>Programs</w:t>
       </w:r>
       <w:r>
         <w:rPr>
@@ -1587,7 +1602,7 @@
         <w:rPr>
           <w:noProof/>
         </w:rPr>
-        <w:instrText xml:space="preserve"> PAGEREF _Toc524948415 \h </w:instrText>
+        <w:instrText xml:space="preserve"> PAGEREF _Toc3362541 \h </w:instrText>
       </w:r>
       <w:r>
         <w:rPr>
@@ -1604,7 +1619,232 @@
         <w:rPr>
           <w:noProof/>
         </w:rPr>
-        <w:t>4</w:t>
+        <w:t>6</w:t>
+      </w:r>
+      <w:r>
+        <w:rPr>
+          <w:noProof/>
+        </w:rPr>
+        <w:fldChar w:fldCharType="end"/>
+      </w:r>
+    </w:p>
+    <w:p>
+      <w:pPr>
+        <w:pStyle w:val="TOC1"/>
+        <w:tabs>
+          <w:tab w:val="left" w:pos="660"/>
+          <w:tab w:val="right" w:leader="dot" w:pos="9016"/>
+        </w:tabs>
+        <w:rPr>
+          <w:rFonts w:eastAsiaTheme="minorEastAsia"/>
+          <w:noProof/>
+          <w:lang w:eastAsia="en-ZA"/>
+        </w:rPr>
+      </w:pPr>
+      <w:r>
+        <w:rPr>
+          <w:noProof/>
+        </w:rPr>
+        <w:t>7.1.</w:t>
+      </w:r>
+      <w:r>
+        <w:rPr>
+          <w:rFonts w:eastAsiaTheme="minorEastAsia"/>
+          <w:noProof/>
+          <w:lang w:eastAsia="en-ZA"/>
+        </w:rPr>
+        <w:tab/>
+      </w:r>
+      <w:r>
+        <w:rPr>
+          <w:noProof/>
+        </w:rPr>
+        <w:t>MS Windows Executables</w:t>
+      </w:r>
+      <w:r>
+        <w:rPr>
+          <w:noProof/>
+        </w:rPr>
+        <w:tab/>
+      </w:r>
+      <w:r>
+        <w:rPr>
+          <w:noProof/>
+        </w:rPr>
+        <w:fldChar w:fldCharType="begin"/>
+      </w:r>
+      <w:r>
+        <w:rPr>
+          <w:noProof/>
+        </w:rPr>
+        <w:instrText xml:space="preserve"> PAGEREF _Toc3362542 \h </w:instrText>
+      </w:r>
+      <w:r>
+        <w:rPr>
+          <w:noProof/>
+        </w:rPr>
+      </w:r>
+      <w:r>
+        <w:rPr>
+          <w:noProof/>
+        </w:rPr>
+        <w:fldChar w:fldCharType="separate"/>
+      </w:r>
+      <w:r>
+        <w:rPr>
+          <w:noProof/>
+        </w:rPr>
+        <w:t>6</w:t>
+      </w:r>
+      <w:r>
+        <w:rPr>
+          <w:noProof/>
+        </w:rPr>
+        <w:fldChar w:fldCharType="end"/>
+      </w:r>
+    </w:p>
+    <w:p>
+      <w:pPr>
+        <w:pStyle w:val="TOC1"/>
+        <w:tabs>
+          <w:tab w:val="left" w:pos="660"/>
+          <w:tab w:val="right" w:leader="dot" w:pos="9016"/>
+        </w:tabs>
+        <w:rPr>
+          <w:rFonts w:eastAsiaTheme="minorEastAsia"/>
+          <w:noProof/>
+          <w:lang w:eastAsia="en-ZA"/>
+        </w:rPr>
+      </w:pPr>
+      <w:r>
+        <w:rPr>
+          <w:noProof/>
+        </w:rPr>
+        <w:t>7.2.</w:t>
+      </w:r>
+      <w:r>
+        <w:rPr>
+          <w:rFonts w:eastAsiaTheme="minorEastAsia"/>
+          <w:noProof/>
+          <w:lang w:eastAsia="en-ZA"/>
+        </w:rPr>
+        <w:tab/>
+      </w:r>
+      <w:r>
+        <w:rPr>
+          <w:noProof/>
+        </w:rPr>
+        <w:t>SQL Stored Procedures</w:t>
+      </w:r>
+      <w:r>
+        <w:rPr>
+          <w:noProof/>
+        </w:rPr>
+        <w:tab/>
+      </w:r>
+      <w:r>
+        <w:rPr>
+          <w:noProof/>
+        </w:rPr>
+        <w:fldChar w:fldCharType="begin"/>
+      </w:r>
+      <w:r>
+        <w:rPr>
+          <w:noProof/>
+        </w:rPr>
+        <w:instrText xml:space="preserve"> PAGEREF _Toc3362543 \h </w:instrText>
+      </w:r>
+      <w:r>
+        <w:rPr>
+          <w:noProof/>
+        </w:rPr>
+      </w:r>
+      <w:r>
+        <w:rPr>
+          <w:noProof/>
+        </w:rPr>
+        <w:fldChar w:fldCharType="separate"/>
+      </w:r>
+      <w:r>
+        <w:rPr>
+          <w:noProof/>
+        </w:rPr>
+        <w:t>6</w:t>
+      </w:r>
+      <w:r>
+        <w:rPr>
+          <w:noProof/>
+        </w:rPr>
+        <w:fldChar w:fldCharType="end"/>
+      </w:r>
+    </w:p>
+    <w:p>
+      <w:pPr>
+        <w:pStyle w:val="TOC1"/>
+        <w:tabs>
+          <w:tab w:val="left" w:pos="660"/>
+          <w:tab w:val="right" w:leader="dot" w:pos="9016"/>
+        </w:tabs>
+        <w:rPr>
+          <w:rFonts w:eastAsiaTheme="minorEastAsia"/>
+          <w:noProof/>
+          <w:lang w:eastAsia="en-ZA"/>
+        </w:rPr>
+      </w:pPr>
+      <w:r>
+        <w:rPr>
+          <w:noProof/>
+        </w:rPr>
+        <w:t>7.3.</w:t>
+      </w:r>
+      <w:r>
+        <w:rPr>
+          <w:rFonts w:eastAsiaTheme="minorEastAsia"/>
+          <w:noProof/>
+          <w:lang w:eastAsia="en-ZA"/>
+        </w:rPr>
+        <w:tab/>
+      </w:r>
+      <w:r>
+        <w:rPr>
+          <w:noProof/>
+        </w:rPr>
+        <w:t>Database Triggers</w:t>
+      </w:r>
+      <w:r>
+        <w:rPr>
+          <w:noProof/>
+        </w:rPr>
+        <w:tab/>
+      </w:r>
+      <w:r>
+        <w:rPr>
+          <w:noProof/>
+        </w:rPr>
+        <w:fldChar w:fldCharType="begin"/>
+      </w:r>
+      <w:r>
+        <w:rPr>
+          <w:noProof/>
+        </w:rPr>
+        <w:instrText xml:space="preserve"> PAGEREF _Toc3362544 \h </w:instrText>
+      </w:r>
+      <w:r>
+        <w:rPr>
+          <w:noProof/>
+        </w:rPr>
+      </w:r>
+      <w:r>
+        <w:rPr>
+          <w:noProof/>
+        </w:rPr>
+        <w:fldChar w:fldCharType="separate"/>
+      </w:r>
+      <w:r>
+        <w:rPr>
+          <w:noProof/>
+        </w:rPr>
+        <w:t>6</w:t>
       </w:r>
       <w:r>
         <w:rPr>
@@ -1630,7 +1870,7 @@
         <w:rPr>
           <w:noProof/>
         </w:rPr>
-        <w:t>7.</w:t>
+        <w:t>8.</w:t>
       </w:r>
       <w:r>
         <w:rPr>
@@ -1644,7 +1884,7 @@
         <w:rPr>
           <w:noProof/>
         </w:rPr>
-        <w:t>Acceptance</w:t>
+        <w:t>Risks and mitigation</w:t>
       </w:r>
       <w:r>
         <w:rPr>
@@ -1662,7 +1902,7 @@
         <w:rPr>
           <w:noProof/>
         </w:rPr>
-        <w:instrText xml:space="preserve"> PAGEREF _Toc524948416 \h </w:instrText>
+        <w:instrText xml:space="preserve"> PAGEREF _Toc3362545 \h </w:instrText>
       </w:r>
       <w:r>
         <w:rPr>
@@ -1689,9 +1929,86 @@
       </w:r>
     </w:p>
     <w:p>
-      <w:r>
+      <w:pPr>
+        <w:pStyle w:val="TOC1"/>
+        <w:tabs>
+          <w:tab w:val="left" w:pos="440"/>
+          <w:tab w:val="right" w:leader="dot" w:pos="9016"/>
+        </w:tabs>
+        <w:rPr>
+          <w:rFonts w:eastAsiaTheme="minorEastAsia"/>
+          <w:noProof/>
+          <w:lang w:eastAsia="en-ZA"/>
+        </w:rPr>
+      </w:pPr>
+      <w:r>
+        <w:rPr>
+          <w:noProof/>
+        </w:rPr>
+        <w:t>9.</w:t>
+      </w:r>
+      <w:r>
+        <w:rPr>
+          <w:rFonts w:eastAsiaTheme="minorEastAsia"/>
+          <w:noProof/>
+          <w:lang w:eastAsia="en-ZA"/>
+        </w:rPr>
+        <w:tab/>
+      </w:r>
+      <w:r>
+        <w:rPr>
+          <w:noProof/>
+        </w:rPr>
+        <w:t>Acceptance</w:t>
+      </w:r>
+      <w:r>
+        <w:rPr>
+          <w:noProof/>
+        </w:rPr>
+        <w:tab/>
+      </w:r>
+      <w:r>
+        <w:rPr>
+          <w:noProof/>
+        </w:rPr>
+        <w:fldChar w:fldCharType="begin"/>
+      </w:r>
+      <w:r>
+        <w:rPr>
+          <w:noProof/>
+        </w:rPr>
+        <w:instrText xml:space="preserve"> PAGEREF _Toc3362546 \h </w:instrText>
+      </w:r>
+      <w:r>
+        <w:rPr>
+          <w:noProof/>
+        </w:rPr>
+      </w:r>
+      <w:r>
+        <w:rPr>
+          <w:noProof/>
+        </w:rPr>
+        <w:fldChar w:fldCharType="separate"/>
+      </w:r>
+      <w:r>
+        <w:rPr>
+          <w:noProof/>
+        </w:rPr>
+        <w:t>7</w:t>
+      </w:r>
+      <w:r>
+        <w:rPr>
+          <w:noProof/>
+        </w:rPr>
         <w:fldChar w:fldCharType="end"/>
       </w:r>
+    </w:p>
+    <w:p>
+      <w:r>
+        <w:fldChar w:fldCharType="end"/>
+      </w:r>
+      <w:bookmarkStart w:id="0" w:name="_GoBack"/>
+      <w:bookmarkEnd w:id="0"/>
     </w:p>
     <w:p>
       <w:pPr>
@@ -1709,13 +2026,17 @@
     <w:p>
       <w:pPr>
         <w:pStyle w:val="Heading1"/>
-      </w:pPr>
-      <w:bookmarkStart w:id="0" w:name="_Toc524948409"/>
+        <w:numPr>
+          <w:ilvl w:val="0"/>
+          <w:numId w:val="16"/>
+        </w:numPr>
+      </w:pPr>
+      <w:bookmarkStart w:id="1" w:name="_Toc3362535"/>
       <w:r>
         <w:lastRenderedPageBreak/>
         <w:t>Document approval and distribution list</w:t>
       </w:r>
-      <w:bookmarkEnd w:id="0"/>
+      <w:bookmarkEnd w:id="1"/>
     </w:p>
     <w:p/>
     <w:p>
@@ -2152,12 +2473,12 @@
           <w:numId w:val="16"/>
         </w:numPr>
       </w:pPr>
-      <w:bookmarkStart w:id="1" w:name="_Toc524948410"/>
+      <w:bookmarkStart w:id="2" w:name="_Toc3362536"/>
       <w:r>
         <w:lastRenderedPageBreak/>
         <w:t>Introduction</w:t>
       </w:r>
-      <w:bookmarkEnd w:id="1"/>
+      <w:bookmarkEnd w:id="2"/>
     </w:p>
     <w:p>
       <w:pPr>
@@ -2226,11 +2547,11 @@
           <w:numId w:val="16"/>
         </w:numPr>
       </w:pPr>
-      <w:bookmarkStart w:id="2" w:name="_Toc524948411"/>
+      <w:bookmarkStart w:id="3" w:name="_Toc3362537"/>
       <w:r>
         <w:t>Audience</w:t>
       </w:r>
-      <w:bookmarkEnd w:id="2"/>
+      <w:bookmarkEnd w:id="3"/>
     </w:p>
     <w:p/>
     <w:p>
@@ -2296,6 +2617,7 @@
           <w:numId w:val="16"/>
         </w:numPr>
       </w:pPr>
+      <w:bookmarkStart w:id="4" w:name="_Toc3362538"/>
       <w:r>
         <w:lastRenderedPageBreak/>
         <w:t xml:space="preserve">Functionality </w:t>
@@ -2303,6 +2625,7 @@
       <w:r>
         <w:t>Narrative</w:t>
       </w:r>
+      <w:bookmarkEnd w:id="4"/>
       <w:r>
         <w:t xml:space="preserve"> </w:t>
       </w:r>
@@ -2604,12 +2927,13 @@
           <w:numId w:val="16"/>
         </w:numPr>
       </w:pPr>
-      <w:bookmarkStart w:id="3" w:name="_Toc524948414"/>
-      <w:bookmarkStart w:id="4" w:name="_Toc1568832"/>
-      <w:bookmarkStart w:id="5" w:name="_Hlk1568454"/>
+      <w:bookmarkStart w:id="5" w:name="_Toc1568832"/>
+      <w:bookmarkStart w:id="6" w:name="_Hlk1568454"/>
+      <w:bookmarkStart w:id="7" w:name="_Toc3362539"/>
       <w:r>
         <w:t>Sub system solution status</w:t>
       </w:r>
+      <w:bookmarkEnd w:id="7"/>
     </w:p>
     <w:p/>
     <w:p>
@@ -2617,7 +2941,19 @@
         <w:ind w:left="720"/>
       </w:pPr>
       <w:r>
-        <w:t>Due to the complexity and the engaged consultant at the time, the quality of work is not good and opinionated that a re-write should be a serious consideration.</w:t>
+        <w:t xml:space="preserve">Due to the complexity and the engaged consultant at the time, the quality of work is not good and </w:t>
+      </w:r>
+      <w:r>
+        <w:t xml:space="preserve">the </w:t>
+      </w:r>
+      <w:r>
+        <w:t>opinion</w:t>
+      </w:r>
+      <w:r>
+        <w:t xml:space="preserve"> is</w:t>
+      </w:r>
+      <w:r>
+        <w:t xml:space="preserve"> that a re-write should be a serious consideration.</w:t>
       </w:r>
     </w:p>
     <w:p>
@@ -2628,11 +2964,74 @@
           <w:numId w:val="16"/>
         </w:numPr>
       </w:pPr>
+      <w:bookmarkStart w:id="8" w:name="_Toc3362540"/>
       <w:r>
         <w:lastRenderedPageBreak/>
         <w:t>Database entities and relationships</w:t>
       </w:r>
-      <w:bookmarkEnd w:id="4"/>
+      <w:bookmarkEnd w:id="5"/>
+      <w:bookmarkEnd w:id="8"/>
+    </w:p>
+    <w:p>
+      <w:r>
+        <w:rPr>
+          <w:noProof/>
+        </w:rPr>
+        <w:drawing>
+          <wp:anchor distT="0" distB="0" distL="114300" distR="114300" simplePos="0" relativeHeight="251665408" behindDoc="0" locked="0" layoutInCell="1" allowOverlap="1" wp14:anchorId="721769C0" wp14:editId="6EF4FA68">
+            <wp:simplePos x="0" y="0"/>
+            <wp:positionH relativeFrom="margin">
+              <wp:align>right</wp:align>
+            </wp:positionH>
+            <wp:positionV relativeFrom="paragraph">
+              <wp:posOffset>-1270</wp:posOffset>
+            </wp:positionV>
+            <wp:extent cx="5731510" cy="7260590"/>
+            <wp:effectExtent l="0" t="0" r="2540" b="0"/>
+            <wp:wrapSquare wrapText="bothSides"/>
+            <wp:docPr id="2" name="Picture 2"/>
+            <wp:cNvGraphicFramePr>
+              <a:graphicFrameLocks xmlns:a="http://schemas.openxmlformats.org/drawingml/2006/main" noChangeAspect="1"/>
+            </wp:cNvGraphicFramePr>
+            <a:graphic xmlns:a="http://schemas.openxmlformats.org/drawingml/2006/main">
+              <a:graphicData uri="http://schemas.openxmlformats.org/drawingml/2006/picture">
+                <pic:pic xmlns:pic="http://schemas.openxmlformats.org/drawingml/2006/picture">
+                  <pic:nvPicPr>
+                    <pic:cNvPr id="1" name=""/>
+                    <pic:cNvPicPr/>
+                  </pic:nvPicPr>
+                  <pic:blipFill>
+                    <a:blip r:embed="rId10">
+                      <a:extLst>
+                        <a:ext uri="{28A0092B-C50C-407E-A947-70E740481C1C}">
+                          <a14:useLocalDpi xmlns:a14="http://schemas.microsoft.com/office/drawing/2010/main" val="0"/>
+                        </a:ext>
+                      </a:extLst>
+                    </a:blip>
+                    <a:stretch>
+                      <a:fillRect/>
+                    </a:stretch>
+                  </pic:blipFill>
+                  <pic:spPr>
+                    <a:xfrm>
+                      <a:off x="0" y="0"/>
+                      <a:ext cx="5731510" cy="7260590"/>
+                    </a:xfrm>
+                    <a:prstGeom prst="rect">
+                      <a:avLst/>
+                    </a:prstGeom>
+                  </pic:spPr>
+                </pic:pic>
+              </a:graphicData>
+            </a:graphic>
+          </wp:anchor>
+        </w:drawing>
+      </w:r>
+    </w:p>
+    <w:p>
+      <w:r>
+        <w:br w:type="page"/>
+      </w:r>
     </w:p>
     <w:p>
       <w:pPr>
@@ -2642,13 +3041,16 @@
           <w:numId w:val="16"/>
         </w:numPr>
       </w:pPr>
-      <w:bookmarkStart w:id="6" w:name="_Toc1568833"/>
-      <w:bookmarkStart w:id="7" w:name="_Hlk1568473"/>
-      <w:bookmarkEnd w:id="5"/>
-      <w:r>
+      <w:bookmarkStart w:id="9" w:name="_Toc1568833"/>
+      <w:bookmarkStart w:id="10" w:name="_Hlk1568473"/>
+      <w:bookmarkStart w:id="11" w:name="_Toc3362541"/>
+      <w:bookmarkEnd w:id="6"/>
+      <w:r>
+        <w:lastRenderedPageBreak/>
         <w:t>Programs</w:t>
       </w:r>
-      <w:bookmarkEnd w:id="6"/>
+      <w:bookmarkEnd w:id="9"/>
+      <w:bookmarkEnd w:id="11"/>
     </w:p>
     <w:p>
       <w:pPr>
@@ -2657,28 +3059,31 @@
           <w:ilvl w:val="1"/>
           <w:numId w:val="16"/>
         </w:numPr>
-      </w:pPr>
-      <w:bookmarkStart w:id="8" w:name="_Toc1568834"/>
+        <w:ind w:left="993" w:hanging="633"/>
+      </w:pPr>
+      <w:bookmarkStart w:id="12" w:name="_Toc1568834"/>
+      <w:bookmarkStart w:id="13" w:name="_Toc3362542"/>
       <w:r>
         <w:t>MS Windows Executables</w:t>
       </w:r>
-      <w:bookmarkEnd w:id="8"/>
+      <w:bookmarkEnd w:id="12"/>
+      <w:bookmarkEnd w:id="13"/>
     </w:p>
     <w:tbl>
       <w:tblPr>
         <w:tblStyle w:val="TableGrid"/>
         <w:tblW w:w="0" w:type="auto"/>
-        <w:tblInd w:w="846" w:type="dxa"/>
+        <w:tblInd w:w="-5" w:type="dxa"/>
         <w:tblLook w:val="04A0" w:firstRow="1" w:lastRow="0" w:firstColumn="1" w:lastColumn="0" w:noHBand="0" w:noVBand="1"/>
       </w:tblPr>
       <w:tblGrid>
-        <w:gridCol w:w="2126"/>
-        <w:gridCol w:w="5437"/>
+        <w:gridCol w:w="2239"/>
+        <w:gridCol w:w="6663"/>
       </w:tblGrid>
       <w:tr>
         <w:tc>
           <w:tcPr>
-            <w:tcW w:w="2126" w:type="dxa"/>
+            <w:tcW w:w="2239" w:type="dxa"/>
             <w:vAlign w:val="center"/>
           </w:tcPr>
           <w:p>
@@ -2698,7 +3103,7 @@
         </w:tc>
         <w:tc>
           <w:tcPr>
-            <w:tcW w:w="5437" w:type="dxa"/>
+            <w:tcW w:w="6663" w:type="dxa"/>
             <w:vAlign w:val="center"/>
           </w:tcPr>
           <w:p>
@@ -2720,22 +3125,52 @@
       <w:tr>
         <w:tc>
           <w:tcPr>
-            <w:tcW w:w="2126" w:type="dxa"/>
+            <w:tcW w:w="2239" w:type="dxa"/>
             <w:vAlign w:val="center"/>
           </w:tcPr>
-          <w:p/>
+          <w:p>
+            <w:r>
+              <w:t>clmClaims.exe</w:t>
+            </w:r>
+          </w:p>
         </w:tc>
         <w:tc>
           <w:tcPr>
-            <w:tcW w:w="5437" w:type="dxa"/>
+            <w:tcW w:w="6663" w:type="dxa"/>
             <w:vAlign w:val="center"/>
           </w:tcPr>
-          <w:p/>
+          <w:p>
+            <w:r>
+              <w:t>Capturing of claim details and events.</w:t>
+            </w:r>
+          </w:p>
         </w:tc>
       </w:tr>
-      <w:bookmarkEnd w:id="7"/>
+      <w:tr>
+        <w:tc>
+          <w:tcPr>
+            <w:tcW w:w="2239" w:type="dxa"/>
+            <w:vAlign w:val="center"/>
+          </w:tcPr>
+          <w:p>
+            <w:r>
+              <w:t>clmMaintainArea.exe</w:t>
+            </w:r>
+          </w:p>
+        </w:tc>
+        <w:tc>
+          <w:tcPr>
+            <w:tcW w:w="6663" w:type="dxa"/>
+            <w:vAlign w:val="center"/>
+          </w:tcPr>
+          <w:p>
+            <w:r>
+              <w:t>Maintenance of claim areas.</w:t>
+            </w:r>
+          </w:p>
+        </w:tc>
+      </w:tr>
     </w:tbl>
-    <w:p/>
     <w:p>
       <w:pPr>
         <w:pStyle w:val="Heading1"/>
@@ -2743,29 +3178,33 @@
           <w:ilvl w:val="1"/>
           <w:numId w:val="16"/>
         </w:numPr>
-      </w:pPr>
-      <w:bookmarkStart w:id="9" w:name="_Toc1568835"/>
-      <w:bookmarkStart w:id="10" w:name="_Hlk1568491"/>
+        <w:ind w:left="993" w:hanging="633"/>
+      </w:pPr>
+      <w:bookmarkStart w:id="14" w:name="_Toc1568835"/>
+      <w:bookmarkStart w:id="15" w:name="_Hlk1568491"/>
+      <w:bookmarkStart w:id="16" w:name="_Toc3362543"/>
+      <w:bookmarkEnd w:id="10"/>
       <w:r>
         <w:t>SQL Stored Procedures</w:t>
       </w:r>
-      <w:bookmarkEnd w:id="9"/>
+      <w:bookmarkEnd w:id="14"/>
+      <w:bookmarkEnd w:id="16"/>
     </w:p>
     <w:tbl>
       <w:tblPr>
         <w:tblStyle w:val="TableGrid"/>
-        <w:tblW w:w="0" w:type="auto"/>
-        <w:tblInd w:w="846" w:type="dxa"/>
+        <w:tblW w:w="8976" w:type="dxa"/>
+        <w:tblInd w:w="-5" w:type="dxa"/>
         <w:tblLook w:val="04A0" w:firstRow="1" w:lastRow="0" w:firstColumn="1" w:lastColumn="0" w:noHBand="0" w:noVBand="1"/>
       </w:tblPr>
       <w:tblGrid>
-        <w:gridCol w:w="4176"/>
-        <w:gridCol w:w="3994"/>
+        <w:gridCol w:w="2344"/>
+        <w:gridCol w:w="6632"/>
       </w:tblGrid>
       <w:tr>
         <w:tc>
           <w:tcPr>
-            <w:tcW w:w="4176" w:type="dxa"/>
+            <w:tcW w:w="2344" w:type="dxa"/>
             <w:vAlign w:val="center"/>
           </w:tcPr>
           <w:p>
@@ -2785,7 +3224,7 @@
         </w:tc>
         <w:tc>
           <w:tcPr>
-            <w:tcW w:w="3994" w:type="dxa"/>
+            <w:tcW w:w="6632" w:type="dxa"/>
             <w:vAlign w:val="center"/>
           </w:tcPr>
           <w:p>
@@ -2807,76 +3246,700 @@
       <w:tr>
         <w:tc>
           <w:tcPr>
-            <w:tcW w:w="4176" w:type="dxa"/>
+            <w:tcW w:w="2344" w:type="dxa"/>
             <w:vAlign w:val="center"/>
           </w:tcPr>
-          <w:p/>
+          <w:p>
+            <w:proofErr w:type="spellStart"/>
+            <w:r>
+              <w:t>clmSupplierList</w:t>
+            </w:r>
+            <w:proofErr w:type="spellEnd"/>
+          </w:p>
         </w:tc>
         <w:tc>
           <w:tcPr>
-            <w:tcW w:w="3994" w:type="dxa"/>
+            <w:tcW w:w="6632" w:type="dxa"/>
             <w:vAlign w:val="center"/>
           </w:tcPr>
-          <w:p/>
+          <w:p>
+            <w:r>
+              <w:t xml:space="preserve">List suppliers with </w:t>
+            </w:r>
+            <w:r>
+              <w:t>pending</w:t>
+            </w:r>
+            <w:r>
+              <w:t xml:space="preserve"> claims.</w:t>
+            </w:r>
+          </w:p>
         </w:tc>
       </w:tr>
       <w:tr>
         <w:tc>
           <w:tcPr>
-            <w:tcW w:w="4176" w:type="dxa"/>
+            <w:tcW w:w="2344" w:type="dxa"/>
             <w:vAlign w:val="center"/>
           </w:tcPr>
-          <w:p/>
+          <w:p>
+            <w:proofErr w:type="spellStart"/>
+            <w:r>
+              <w:t>clmSuppliersNotPrinted</w:t>
+            </w:r>
+            <w:proofErr w:type="spellEnd"/>
+          </w:p>
         </w:tc>
         <w:tc>
           <w:tcPr>
-            <w:tcW w:w="3994" w:type="dxa"/>
+            <w:tcW w:w="6632" w:type="dxa"/>
             <w:vAlign w:val="center"/>
           </w:tcPr>
-          <w:p/>
+          <w:p>
+            <w:r>
+              <w:t>List suppliers with open claims.</w:t>
+            </w:r>
+          </w:p>
         </w:tc>
       </w:tr>
       <w:tr>
         <w:tc>
           <w:tcPr>
-            <w:tcW w:w="4176" w:type="dxa"/>
+            <w:tcW w:w="2344" w:type="dxa"/>
             <w:vAlign w:val="center"/>
           </w:tcPr>
-          <w:p/>
+          <w:p>
+            <w:proofErr w:type="spellStart"/>
+            <w:r>
+              <w:t>clmVerifyClaim</w:t>
+            </w:r>
+            <w:proofErr w:type="spellEnd"/>
+          </w:p>
         </w:tc>
         <w:tc>
           <w:tcPr>
-            <w:tcW w:w="3994" w:type="dxa"/>
+            <w:tcW w:w="6632" w:type="dxa"/>
             <w:vAlign w:val="center"/>
           </w:tcPr>
-          <w:p/>
+          <w:p>
+            <w:r>
+              <w:t>Lightly verifies the claim.</w:t>
+            </w:r>
+          </w:p>
         </w:tc>
       </w:tr>
       <w:tr>
         <w:tc>
           <w:tcPr>
-            <w:tcW w:w="4176" w:type="dxa"/>
+            <w:tcW w:w="2344" w:type="dxa"/>
             <w:vAlign w:val="center"/>
           </w:tcPr>
-          <w:p/>
+          <w:p>
+            <w:proofErr w:type="spellStart"/>
+            <w:r>
+              <w:t>clmSupplierCalc</w:t>
+            </w:r>
+            <w:proofErr w:type="spellEnd"/>
+          </w:p>
         </w:tc>
         <w:tc>
           <w:tcPr>
-            <w:tcW w:w="3994" w:type="dxa"/>
+            <w:tcW w:w="6632" w:type="dxa"/>
             <w:vAlign w:val="center"/>
           </w:tcPr>
-          <w:p/>
+          <w:p>
+            <w:r>
+              <w:t>Calculates various things</w:t>
+            </w:r>
+            <w:r>
+              <w:t>, presumably to auto-fill fields.</w:t>
+            </w:r>
+          </w:p>
+        </w:tc>
+      </w:tr>
+      <w:tr>
+        <w:tc>
+          <w:tcPr>
+            <w:tcW w:w="2344" w:type="dxa"/>
+            <w:vAlign w:val="center"/>
+          </w:tcPr>
+          <w:p>
+            <w:proofErr w:type="spellStart"/>
+            <w:r>
+              <w:t>clmSupplierLineVerify</w:t>
+            </w:r>
+            <w:proofErr w:type="spellEnd"/>
+          </w:p>
+        </w:tc>
+        <w:tc>
+          <w:tcPr>
+            <w:tcW w:w="6632" w:type="dxa"/>
+            <w:vAlign w:val="center"/>
+          </w:tcPr>
+          <w:p>
+            <w:r>
+              <w:t>Logs changes to a supplier detail line.</w:t>
+            </w:r>
+          </w:p>
+        </w:tc>
+      </w:tr>
+      <w:tr>
+        <w:tc>
+          <w:tcPr>
+            <w:tcW w:w="2344" w:type="dxa"/>
+            <w:vAlign w:val="center"/>
+          </w:tcPr>
+          <w:p>
+            <w:proofErr w:type="spellStart"/>
+            <w:r>
+              <w:t>clmSupplierGetBuyout</w:t>
+            </w:r>
+            <w:proofErr w:type="spellEnd"/>
+          </w:p>
+        </w:tc>
+        <w:tc>
+          <w:tcPr>
+            <w:tcW w:w="6632" w:type="dxa"/>
+            <w:vAlign w:val="center"/>
+          </w:tcPr>
+          <w:p>
+            <w:r>
+              <w:t>Finds the GRV given the buyout’s sales order.</w:t>
+            </w:r>
+          </w:p>
+        </w:tc>
+      </w:tr>
+      <w:tr>
+        <w:tc>
+          <w:tcPr>
+            <w:tcW w:w="2344" w:type="dxa"/>
+            <w:vAlign w:val="center"/>
+          </w:tcPr>
+          <w:p>
+            <w:proofErr w:type="spellStart"/>
+            <w:r>
+              <w:t>clmCreditorCredit</w:t>
+            </w:r>
+            <w:proofErr w:type="spellEnd"/>
+          </w:p>
+        </w:tc>
+        <w:tc>
+          <w:tcPr>
+            <w:tcW w:w="6632" w:type="dxa"/>
+            <w:vAlign w:val="center"/>
+          </w:tcPr>
+          <w:p>
+            <w:r>
+              <w:t>Verifies details and logs the X3 reference of the supplier</w:t>
+            </w:r>
+            <w:r>
+              <w:t>’s</w:t>
+            </w:r>
+            <w:r>
+              <w:t xml:space="preserve"> credit note.</w:t>
+            </w:r>
+          </w:p>
+        </w:tc>
+      </w:tr>
+      <w:tr>
+        <w:tc>
+          <w:tcPr>
+            <w:tcW w:w="2344" w:type="dxa"/>
+            <w:vAlign w:val="center"/>
+          </w:tcPr>
+          <w:p>
+            <w:proofErr w:type="spellStart"/>
+            <w:r>
+              <w:t>clmClaimOpen</w:t>
+            </w:r>
+            <w:proofErr w:type="spellEnd"/>
+          </w:p>
+        </w:tc>
+        <w:tc>
+          <w:tcPr>
+            <w:tcW w:w="6632" w:type="dxa"/>
+            <w:vAlign w:val="center"/>
+          </w:tcPr>
+          <w:p>
+            <w:r>
+              <w:t>Searches for a claim.</w:t>
+            </w:r>
+          </w:p>
+        </w:tc>
+      </w:tr>
+      <w:tr>
+        <w:tc>
+          <w:tcPr>
+            <w:tcW w:w="2344" w:type="dxa"/>
+            <w:vAlign w:val="center"/>
+          </w:tcPr>
+          <w:p>
+            <w:proofErr w:type="spellStart"/>
+            <w:r>
+              <w:t>clmClaimClose</w:t>
+            </w:r>
+            <w:proofErr w:type="spellEnd"/>
+          </w:p>
+        </w:tc>
+        <w:tc>
+          <w:tcPr>
+            <w:tcW w:w="6632" w:type="dxa"/>
+            <w:vAlign w:val="center"/>
+          </w:tcPr>
+          <w:p>
+            <w:r>
+              <w:t>Closes a debtor line, a supplier line</w:t>
+            </w:r>
+            <w:r>
+              <w:t>,</w:t>
+            </w:r>
+            <w:r>
+              <w:t xml:space="preserve"> or a </w:t>
+            </w:r>
+            <w:r>
+              <w:t xml:space="preserve">whole </w:t>
+            </w:r>
+            <w:r>
+              <w:t>claim.</w:t>
+            </w:r>
+          </w:p>
+        </w:tc>
+      </w:tr>
+      <w:tr>
+        <w:tc>
+          <w:tcPr>
+            <w:tcW w:w="2344" w:type="dxa"/>
+            <w:vAlign w:val="center"/>
+          </w:tcPr>
+          <w:p>
+            <w:proofErr w:type="spellStart"/>
+            <w:r>
+              <w:t>clmDebtorJournal</w:t>
+            </w:r>
+            <w:proofErr w:type="spellEnd"/>
+          </w:p>
+        </w:tc>
+        <w:tc>
+          <w:tcPr>
+            <w:tcW w:w="6632" w:type="dxa"/>
+            <w:vAlign w:val="center"/>
+          </w:tcPr>
+          <w:p>
+            <w:r>
+              <w:t xml:space="preserve">Verifies details and logs the X3 reference of the </w:t>
+            </w:r>
+            <w:r>
+              <w:t>debtor’s</w:t>
+            </w:r>
+            <w:r>
+              <w:t xml:space="preserve"> credit note.</w:t>
+            </w:r>
+          </w:p>
+        </w:tc>
+      </w:tr>
+      <w:tr>
+        <w:tc>
+          <w:tcPr>
+            <w:tcW w:w="2344" w:type="dxa"/>
+            <w:vAlign w:val="center"/>
+          </w:tcPr>
+          <w:p>
+            <w:proofErr w:type="spellStart"/>
+            <w:r>
+              <w:t>clmClaimNew</w:t>
+            </w:r>
+            <w:proofErr w:type="spellEnd"/>
+          </w:p>
+        </w:tc>
+        <w:tc>
+          <w:tcPr>
+            <w:tcW w:w="6632" w:type="dxa"/>
+            <w:vAlign w:val="center"/>
+          </w:tcPr>
+          <w:p>
+            <w:r>
+              <w:t>Opens a new claim.</w:t>
+            </w:r>
+          </w:p>
+        </w:tc>
+      </w:tr>
+      <w:tr>
+        <w:tc>
+          <w:tcPr>
+            <w:tcW w:w="2344" w:type="dxa"/>
+            <w:vAlign w:val="center"/>
+          </w:tcPr>
+          <w:p>
+            <w:proofErr w:type="spellStart"/>
+            <w:r>
+              <w:t>clmClaimDelete</w:t>
+            </w:r>
+            <w:proofErr w:type="spellEnd"/>
+          </w:p>
+        </w:tc>
+        <w:tc>
+          <w:tcPr>
+            <w:tcW w:w="6632" w:type="dxa"/>
+            <w:vAlign w:val="center"/>
+          </w:tcPr>
+          <w:p>
+            <w:r>
+              <w:t xml:space="preserve">Deletes a debtor line, </w:t>
+            </w:r>
+            <w:r>
+              <w:t xml:space="preserve">a </w:t>
+            </w:r>
+            <w:r>
+              <w:t>supplier line</w:t>
+            </w:r>
+            <w:r>
+              <w:t>, or an empty claim.</w:t>
+            </w:r>
+          </w:p>
+        </w:tc>
+      </w:tr>
+      <w:tr>
+        <w:tc>
+          <w:tcPr>
+            <w:tcW w:w="2344" w:type="dxa"/>
+            <w:vAlign w:val="center"/>
+          </w:tcPr>
+          <w:p>
+            <w:proofErr w:type="spellStart"/>
+            <w:r>
+              <w:t>clmGetNextLineId</w:t>
+            </w:r>
+            <w:proofErr w:type="spellEnd"/>
+          </w:p>
+        </w:tc>
+        <w:tc>
+          <w:tcPr>
+            <w:tcW w:w="6632" w:type="dxa"/>
+            <w:vAlign w:val="center"/>
+          </w:tcPr>
+          <w:p>
+            <w:r>
+              <w:t>Gets a line id for a new debtor detail line.</w:t>
+            </w:r>
+          </w:p>
+        </w:tc>
+      </w:tr>
+      <w:tr>
+        <w:tc>
+          <w:tcPr>
+            <w:tcW w:w="2344" w:type="dxa"/>
+            <w:vAlign w:val="center"/>
+          </w:tcPr>
+          <w:p>
+            <w:proofErr w:type="spellStart"/>
+            <w:r>
+              <w:t>clmClaimDetLineVerify</w:t>
+            </w:r>
+            <w:proofErr w:type="spellEnd"/>
+          </w:p>
+        </w:tc>
+        <w:tc>
+          <w:tcPr>
+            <w:tcW w:w="6632" w:type="dxa"/>
+            <w:vAlign w:val="center"/>
+          </w:tcPr>
+          <w:p>
+            <w:r>
+              <w:t>Verification and cascading updates on a debtor detail line.</w:t>
+            </w:r>
+          </w:p>
+        </w:tc>
+      </w:tr>
+      <w:tr>
+        <w:tc>
+          <w:tcPr>
+            <w:tcW w:w="2344" w:type="dxa"/>
+            <w:vAlign w:val="center"/>
+          </w:tcPr>
+          <w:p>
+            <w:proofErr w:type="spellStart"/>
+            <w:r>
+              <w:t>clmDebtorVerify</w:t>
+            </w:r>
+            <w:proofErr w:type="spellEnd"/>
+          </w:p>
+        </w:tc>
+        <w:tc>
+          <w:tcPr>
+            <w:tcW w:w="6632" w:type="dxa"/>
+            <w:vAlign w:val="center"/>
+          </w:tcPr>
+          <w:p>
+            <w:r>
+              <w:t>Incompletely verifies a change to the debtor account code on the claim.</w:t>
+            </w:r>
+          </w:p>
+        </w:tc>
+      </w:tr>
+      <w:tr>
+        <w:tc>
+          <w:tcPr>
+            <w:tcW w:w="2344" w:type="dxa"/>
+            <w:vAlign w:val="center"/>
+          </w:tcPr>
+          <w:p>
+            <w:proofErr w:type="spellStart"/>
+            <w:r>
+              <w:t>clmGetNextSuppId</w:t>
+            </w:r>
+            <w:proofErr w:type="spellEnd"/>
+          </w:p>
+        </w:tc>
+        <w:tc>
+          <w:tcPr>
+            <w:tcW w:w="6632" w:type="dxa"/>
+            <w:vAlign w:val="center"/>
+          </w:tcPr>
+          <w:p>
+            <w:r>
+              <w:t>Gets a line id for a new supplier detail line.</w:t>
+            </w:r>
+          </w:p>
+        </w:tc>
+      </w:tr>
+      <w:tr>
+        <w:tc>
+          <w:tcPr>
+            <w:tcW w:w="2344" w:type="dxa"/>
+            <w:vAlign w:val="center"/>
+          </w:tcPr>
+          <w:p>
+            <w:proofErr w:type="spellStart"/>
+            <w:r>
+              <w:t>clmClaimDetCalc</w:t>
+            </w:r>
+            <w:proofErr w:type="spellEnd"/>
+          </w:p>
+        </w:tc>
+        <w:tc>
+          <w:tcPr>
+            <w:tcW w:w="6632" w:type="dxa"/>
+            <w:vAlign w:val="center"/>
+          </w:tcPr>
+          <w:p>
+            <w:r>
+              <w:t>Looks up the date of a sales order.</w:t>
+            </w:r>
+          </w:p>
+        </w:tc>
+      </w:tr>
+      <w:tr>
+        <w:tc>
+          <w:tcPr>
+            <w:tcW w:w="2344" w:type="dxa"/>
+            <w:vAlign w:val="center"/>
+          </w:tcPr>
+          <w:p>
+            <w:proofErr w:type="spellStart"/>
+            <w:r>
+              <w:t>clmChangeStatus</w:t>
+            </w:r>
+            <w:proofErr w:type="spellEnd"/>
+          </w:p>
+        </w:tc>
+        <w:tc>
+          <w:tcPr>
+            <w:tcW w:w="6632" w:type="dxa"/>
+            <w:vAlign w:val="center"/>
+          </w:tcPr>
+          <w:p>
+            <w:r>
+              <w:t>Reacts to various</w:t>
+            </w:r>
+            <w:r>
+              <w:t xml:space="preserve"> status changes.</w:t>
+            </w:r>
+          </w:p>
         </w:tc>
       </w:tr>
     </w:tbl>
     <w:p>
       <w:pPr>
-        <w:ind w:left="360"/>
-      </w:pPr>
-      <w:bookmarkStart w:id="11" w:name="_GoBack"/>
-      <w:bookmarkEnd w:id="10"/>
-      <w:bookmarkEnd w:id="11"/>
+        <w:pStyle w:val="Heading1"/>
+        <w:numPr>
+          <w:ilvl w:val="1"/>
+          <w:numId w:val="16"/>
+        </w:numPr>
+        <w:ind w:left="993" w:hanging="633"/>
+      </w:pPr>
+      <w:bookmarkStart w:id="17" w:name="_Toc3362544"/>
+      <w:bookmarkEnd w:id="15"/>
+      <w:r>
+        <w:t>Database Triggers</w:t>
+      </w:r>
+      <w:bookmarkEnd w:id="17"/>
     </w:p>
+    <w:tbl>
+      <w:tblPr>
+        <w:tblStyle w:val="TableGrid"/>
+        <w:tblW w:w="8976" w:type="dxa"/>
+        <w:tblInd w:w="-5" w:type="dxa"/>
+        <w:tblLook w:val="04A0" w:firstRow="1" w:lastRow="0" w:firstColumn="1" w:lastColumn="0" w:noHBand="0" w:noVBand="1"/>
+      </w:tblPr>
+      <w:tblGrid>
+        <w:gridCol w:w="2344"/>
+        <w:gridCol w:w="6632"/>
+      </w:tblGrid>
+      <w:tr>
+        <w:tc>
+          <w:tcPr>
+            <w:tcW w:w="2344" w:type="dxa"/>
+            <w:vAlign w:val="center"/>
+          </w:tcPr>
+          <w:p>
+            <w:pPr>
+              <w:jc w:val="center"/>
+              <w:rPr>
+                <w:b/>
+              </w:rPr>
+            </w:pPr>
+            <w:r>
+              <w:rPr>
+                <w:b/>
+              </w:rPr>
+              <w:t>Name</w:t>
+            </w:r>
+          </w:p>
+        </w:tc>
+        <w:tc>
+          <w:tcPr>
+            <w:tcW w:w="6632" w:type="dxa"/>
+            <w:vAlign w:val="center"/>
+          </w:tcPr>
+          <w:p>
+            <w:pPr>
+              <w:jc w:val="center"/>
+              <w:rPr>
+                <w:b/>
+              </w:rPr>
+            </w:pPr>
+            <w:r>
+              <w:rPr>
+                <w:b/>
+              </w:rPr>
+              <w:t>Description</w:t>
+            </w:r>
+          </w:p>
+        </w:tc>
+      </w:tr>
+      <w:tr>
+        <w:tc>
+          <w:tcPr>
+            <w:tcW w:w="2344" w:type="dxa"/>
+            <w:vAlign w:val="center"/>
+          </w:tcPr>
+          <w:p>
+            <w:proofErr w:type="spellStart"/>
+            <w:r>
+              <w:t>clmClaimHdrUpdate</w:t>
+            </w:r>
+            <w:proofErr w:type="spellEnd"/>
+          </w:p>
+        </w:tc>
+        <w:tc>
+          <w:tcPr>
+            <w:tcW w:w="6632" w:type="dxa"/>
+            <w:vAlign w:val="center"/>
+          </w:tcPr>
+          <w:p>
+            <w:r>
+              <w:t>Verifies that the debtor account exists.</w:t>
+            </w:r>
+          </w:p>
+        </w:tc>
+      </w:tr>
+      <w:tr>
+        <w:tc>
+          <w:tcPr>
+            <w:tcW w:w="2344" w:type="dxa"/>
+            <w:vAlign w:val="center"/>
+          </w:tcPr>
+          <w:p>
+            <w:proofErr w:type="spellStart"/>
+            <w:r>
+              <w:t>clmClaimHdrStatus</w:t>
+            </w:r>
+            <w:proofErr w:type="spellEnd"/>
+          </w:p>
+        </w:tc>
+        <w:tc>
+          <w:tcPr>
+            <w:tcW w:w="6632" w:type="dxa"/>
+            <w:vAlign w:val="center"/>
+          </w:tcPr>
+          <w:p>
+            <w:r>
+              <w:t xml:space="preserve">Verifies and logs status change on </w:t>
+            </w:r>
+            <w:r>
+              <w:t>header</w:t>
+            </w:r>
+            <w:r>
+              <w:t>.</w:t>
+            </w:r>
+          </w:p>
+        </w:tc>
+      </w:tr>
+      <w:tr>
+        <w:tc>
+          <w:tcPr>
+            <w:tcW w:w="2344" w:type="dxa"/>
+            <w:vAlign w:val="center"/>
+          </w:tcPr>
+          <w:p>
+            <w:proofErr w:type="spellStart"/>
+            <w:r>
+              <w:t>clmClaimDetStatus</w:t>
+            </w:r>
+            <w:proofErr w:type="spellEnd"/>
+          </w:p>
+        </w:tc>
+        <w:tc>
+          <w:tcPr>
+            <w:tcW w:w="6632" w:type="dxa"/>
+            <w:vAlign w:val="center"/>
+          </w:tcPr>
+          <w:p>
+            <w:r>
+              <w:t>Verifies and logs status change on debtor details line.</w:t>
+            </w:r>
+          </w:p>
+        </w:tc>
+      </w:tr>
+      <w:tr>
+        <w:tc>
+          <w:tcPr>
+            <w:tcW w:w="2344" w:type="dxa"/>
+            <w:vAlign w:val="center"/>
+          </w:tcPr>
+          <w:p>
+            <w:proofErr w:type="spellStart"/>
+            <w:r>
+              <w:t>clm</w:t>
+            </w:r>
+            <w:r>
+              <w:t>SupplierStatus</w:t>
+            </w:r>
+            <w:proofErr w:type="spellEnd"/>
+          </w:p>
+        </w:tc>
+        <w:tc>
+          <w:tcPr>
+            <w:tcW w:w="6632" w:type="dxa"/>
+            <w:vAlign w:val="center"/>
+          </w:tcPr>
+          <w:p>
+            <w:r>
+              <w:t>Verifies and logs status change on supplier details line.</w:t>
+            </w:r>
+          </w:p>
+        </w:tc>
+      </w:tr>
+    </w:tbl>
     <w:p>
       <w:pPr>
         <w:pStyle w:val="Heading1"/>
@@ -2885,53 +3948,80 @@
           <w:numId w:val="16"/>
         </w:numPr>
       </w:pPr>
+      <w:bookmarkStart w:id="18" w:name="_Toc3362545"/>
       <w:r>
         <w:t>Risks and mitigation</w:t>
       </w:r>
-      <w:bookmarkEnd w:id="3"/>
+      <w:bookmarkEnd w:id="18"/>
     </w:p>
-    <w:p/>
     <w:tbl>
       <w:tblPr>
         <w:tblStyle w:val="TableGrid"/>
-        <w:tblW w:w="0" w:type="auto"/>
+        <w:tblW w:w="8926" w:type="dxa"/>
         <w:tblLook w:val="04A0" w:firstRow="1" w:lastRow="0" w:firstColumn="1" w:lastColumn="0" w:noHBand="0" w:noVBand="1"/>
       </w:tblPr>
       <w:tblGrid>
-        <w:gridCol w:w="607"/>
-        <w:gridCol w:w="3357"/>
-        <w:gridCol w:w="5052"/>
+        <w:gridCol w:w="438"/>
+        <w:gridCol w:w="3469"/>
+        <w:gridCol w:w="5019"/>
       </w:tblGrid>
       <w:tr>
         <w:tc>
           <w:tcPr>
-            <w:tcW w:w="607" w:type="dxa"/>
+            <w:tcW w:w="438" w:type="dxa"/>
             <w:vAlign w:val="center"/>
           </w:tcPr>
           <w:p>
+            <w:pPr>
+              <w:jc w:val="center"/>
+              <w:rPr>
+                <w:b/>
+              </w:rPr>
+            </w:pPr>
             <w:r>
+              <w:rPr>
+                <w:b/>
+              </w:rPr>
               <w:t>#</w:t>
             </w:r>
           </w:p>
         </w:tc>
         <w:tc>
           <w:tcPr>
-            <w:tcW w:w="3357" w:type="dxa"/>
+            <w:tcW w:w="3469" w:type="dxa"/>
             <w:vAlign w:val="center"/>
           </w:tcPr>
           <w:p>
+            <w:pPr>
+              <w:jc w:val="center"/>
+              <w:rPr>
+                <w:b/>
+              </w:rPr>
+            </w:pPr>
             <w:r>
+              <w:rPr>
+                <w:b/>
+              </w:rPr>
               <w:t>Risk</w:t>
             </w:r>
           </w:p>
         </w:tc>
         <w:tc>
           <w:tcPr>
-            <w:tcW w:w="5052" w:type="dxa"/>
+            <w:tcW w:w="5019" w:type="dxa"/>
             <w:vAlign w:val="center"/>
           </w:tcPr>
           <w:p>
+            <w:pPr>
+              <w:jc w:val="center"/>
+              <w:rPr>
+                <w:b/>
+              </w:rPr>
+            </w:pPr>
             <w:r>
+              <w:rPr>
+                <w:b/>
+              </w:rPr>
               <w:t>Mitigation</w:t>
             </w:r>
           </w:p>
@@ -2940,7 +4030,7 @@
       <w:tr>
         <w:tc>
           <w:tcPr>
-            <w:tcW w:w="607" w:type="dxa"/>
+            <w:tcW w:w="438" w:type="dxa"/>
             <w:vAlign w:val="center"/>
           </w:tcPr>
           <w:p>
@@ -2954,23 +4044,40 @@
         </w:tc>
         <w:tc>
           <w:tcPr>
-            <w:tcW w:w="3357" w:type="dxa"/>
+            <w:tcW w:w="3469" w:type="dxa"/>
             <w:vAlign w:val="center"/>
           </w:tcPr>
-          <w:p/>
+          <w:p>
+            <w:r>
+              <w:t xml:space="preserve">Safe practice </w:t>
+            </w:r>
+            <w:r>
+              <w:t>is not enforced</w:t>
+            </w:r>
+            <w:r>
+              <w:t>.</w:t>
+            </w:r>
+          </w:p>
         </w:tc>
         <w:tc>
           <w:tcPr>
-            <w:tcW w:w="5052" w:type="dxa"/>
+            <w:tcW w:w="5019" w:type="dxa"/>
             <w:vAlign w:val="center"/>
           </w:tcPr>
-          <w:p/>
+          <w:p>
+            <w:r>
+              <w:t>Careful training, and manual financial corrections</w:t>
+            </w:r>
+            <w:r>
+              <w:t>.</w:t>
+            </w:r>
+          </w:p>
         </w:tc>
       </w:tr>
       <w:tr>
         <w:tc>
           <w:tcPr>
-            <w:tcW w:w="607" w:type="dxa"/>
+            <w:tcW w:w="438" w:type="dxa"/>
             <w:vAlign w:val="center"/>
           </w:tcPr>
           <w:p>
@@ -2984,141 +4091,47 @@
         </w:tc>
         <w:tc>
           <w:tcPr>
-            <w:tcW w:w="3357" w:type="dxa"/>
-            <w:vAlign w:val="center"/>
-          </w:tcPr>
-          <w:p/>
-        </w:tc>
-        <w:tc>
-          <w:tcPr>
-            <w:tcW w:w="5052" w:type="dxa"/>
-            <w:vAlign w:val="center"/>
-          </w:tcPr>
-          <w:p/>
-        </w:tc>
-      </w:tr>
-      <w:tr>
-        <w:tc>
-          <w:tcPr>
-            <w:tcW w:w="607" w:type="dxa"/>
+            <w:tcW w:w="3469" w:type="dxa"/>
             <w:vAlign w:val="center"/>
           </w:tcPr>
           <w:p>
-            <w:pPr>
-              <w:jc w:val="center"/>
-            </w:pPr>
             <w:r>
-              <w:t>3</w:t>
+              <w:t>Shoddy verification during capture.</w:t>
             </w:r>
           </w:p>
         </w:tc>
         <w:tc>
           <w:tcPr>
-            <w:tcW w:w="3357" w:type="dxa"/>
-            <w:vAlign w:val="center"/>
-          </w:tcPr>
-          <w:p/>
-        </w:tc>
-        <w:tc>
-          <w:tcPr>
-            <w:tcW w:w="5052" w:type="dxa"/>
-            <w:vAlign w:val="center"/>
-          </w:tcPr>
-          <w:p/>
-        </w:tc>
-      </w:tr>
-      <w:tr>
-        <w:tc>
-          <w:tcPr>
-            <w:tcW w:w="607" w:type="dxa"/>
+            <w:tcW w:w="5019" w:type="dxa"/>
             <w:vAlign w:val="center"/>
           </w:tcPr>
           <w:p>
-            <w:pPr>
-              <w:jc w:val="center"/>
-            </w:pPr>
             <w:r>
-              <w:t>4</w:t>
+              <w:t>Last-minute checking during posting.</w:t>
             </w:r>
           </w:p>
         </w:tc>
-        <w:tc>
-          <w:tcPr>
-            <w:tcW w:w="3357" w:type="dxa"/>
-            <w:vAlign w:val="center"/>
-          </w:tcPr>
-          <w:p/>
-        </w:tc>
-        <w:tc>
-          <w:tcPr>
-            <w:tcW w:w="5052" w:type="dxa"/>
-            <w:vAlign w:val="center"/>
-          </w:tcPr>
-          <w:p/>
-        </w:tc>
-      </w:tr>
-      <w:tr>
-        <w:tc>
-          <w:tcPr>
-            <w:tcW w:w="607" w:type="dxa"/>
-            <w:vAlign w:val="center"/>
-          </w:tcPr>
-          <w:p>
-            <w:pPr>
-              <w:jc w:val="center"/>
-            </w:pPr>
-            <w:r>
-              <w:t>5</w:t>
-            </w:r>
-          </w:p>
-        </w:tc>
-        <w:tc>
-          <w:tcPr>
-            <w:tcW w:w="3357" w:type="dxa"/>
-            <w:vAlign w:val="center"/>
-          </w:tcPr>
-          <w:p/>
-        </w:tc>
-        <w:tc>
-          <w:tcPr>
-            <w:tcW w:w="5052" w:type="dxa"/>
-            <w:vAlign w:val="center"/>
-          </w:tcPr>
-          <w:p/>
-        </w:tc>
-      </w:tr>
-      <w:tr>
-        <w:tc>
-          <w:tcPr>
-            <w:tcW w:w="607" w:type="dxa"/>
-            <w:vAlign w:val="center"/>
-          </w:tcPr>
-          <w:p>
-            <w:pPr>
-              <w:jc w:val="center"/>
-            </w:pPr>
-            <w:r>
-              <w:t>6</w:t>
-            </w:r>
-          </w:p>
-        </w:tc>
-        <w:tc>
-          <w:tcPr>
-            <w:tcW w:w="3357" w:type="dxa"/>
-            <w:vAlign w:val="center"/>
-          </w:tcPr>
-          <w:p/>
-        </w:tc>
-        <w:tc>
-          <w:tcPr>
-            <w:tcW w:w="5052" w:type="dxa"/>
-            <w:vAlign w:val="center"/>
-          </w:tcPr>
-          <w:p/>
-        </w:tc>
       </w:tr>
     </w:tbl>
-    <w:p/>
+    <w:p>
+      <w:pPr>
+        <w:rPr>
+          <w:rFonts w:asciiTheme="majorHAnsi" w:eastAsiaTheme="majorEastAsia" w:hAnsiTheme="majorHAnsi" w:cstheme="majorBidi"/>
+          <w:color w:val="2F5496" w:themeColor="accent1" w:themeShade="BF"/>
+          <w:sz w:val="32"/>
+          <w:szCs w:val="32"/>
+        </w:rPr>
+      </w:pPr>
+      <w:r>
+        <w:rPr>
+          <w:rFonts w:asciiTheme="majorHAnsi" w:eastAsiaTheme="majorEastAsia" w:hAnsiTheme="majorHAnsi" w:cstheme="majorBidi"/>
+          <w:color w:val="2F5496" w:themeColor="accent1" w:themeShade="BF"/>
+          <w:sz w:val="32"/>
+          <w:szCs w:val="32"/>
+        </w:rPr>
+        <w:br w:type="page"/>
+      </w:r>
+    </w:p>
     <w:p>
       <w:pPr>
         <w:pStyle w:val="Heading1"/>
@@ -3127,496 +4140,116 @@
           <w:numId w:val="16"/>
         </w:numPr>
       </w:pPr>
-      <w:bookmarkStart w:id="12" w:name="_Toc524948415"/>
-      <w:r>
-        <w:t xml:space="preserve">Requirements </w:t>
-      </w:r>
-      <w:r>
-        <w:t>overview</w:t>
-      </w:r>
-      <w:bookmarkEnd w:id="12"/>
-    </w:p>
-    <w:p/>
-    <w:tbl>
-      <w:tblPr>
-        <w:tblStyle w:val="TableGrid"/>
-        <w:tblW w:w="0" w:type="auto"/>
-        <w:tblLook w:val="04A0" w:firstRow="1" w:lastRow="0" w:firstColumn="1" w:lastColumn="0" w:noHBand="0" w:noVBand="1"/>
-      </w:tblPr>
-      <w:tblGrid>
-        <w:gridCol w:w="607"/>
-        <w:gridCol w:w="5781"/>
-        <w:gridCol w:w="2628"/>
-      </w:tblGrid>
-      <w:tr>
-        <w:tc>
-          <w:tcPr>
-            <w:tcW w:w="607" w:type="dxa"/>
-            <w:vAlign w:val="center"/>
-          </w:tcPr>
-          <w:p>
-            <w:r>
-              <w:t>#</w:t>
-            </w:r>
-          </w:p>
-        </w:tc>
-        <w:tc>
-          <w:tcPr>
-            <w:tcW w:w="5781" w:type="dxa"/>
-            <w:vAlign w:val="center"/>
-          </w:tcPr>
-          <w:p>
-            <w:r>
-              <w:t>Description</w:t>
-            </w:r>
-          </w:p>
-        </w:tc>
-        <w:tc>
-          <w:tcPr>
-            <w:tcW w:w="2628" w:type="dxa"/>
-            <w:vAlign w:val="center"/>
-          </w:tcPr>
-          <w:p>
-            <w:r>
-              <w:t>Action / By whom</w:t>
-            </w:r>
-          </w:p>
-        </w:tc>
-      </w:tr>
-      <w:tr>
-        <w:tc>
-          <w:tcPr>
-            <w:tcW w:w="607" w:type="dxa"/>
-            <w:vAlign w:val="center"/>
-          </w:tcPr>
-          <w:p>
-            <w:pPr>
-              <w:jc w:val="center"/>
-            </w:pPr>
-            <w:r>
-              <w:t>1</w:t>
-            </w:r>
-          </w:p>
-        </w:tc>
-        <w:tc>
-          <w:tcPr>
-            <w:tcW w:w="5781" w:type="dxa"/>
-            <w:vAlign w:val="center"/>
-          </w:tcPr>
-          <w:p/>
-        </w:tc>
-        <w:tc>
-          <w:tcPr>
-            <w:tcW w:w="2628" w:type="dxa"/>
-            <w:vAlign w:val="center"/>
-          </w:tcPr>
-          <w:p/>
-        </w:tc>
-      </w:tr>
-      <w:tr>
-        <w:tc>
-          <w:tcPr>
-            <w:tcW w:w="607" w:type="dxa"/>
-            <w:vAlign w:val="center"/>
-          </w:tcPr>
-          <w:p>
-            <w:pPr>
-              <w:jc w:val="center"/>
-            </w:pPr>
-            <w:r>
-              <w:t>2</w:t>
-            </w:r>
-          </w:p>
-        </w:tc>
-        <w:tc>
-          <w:tcPr>
-            <w:tcW w:w="5781" w:type="dxa"/>
-            <w:vAlign w:val="center"/>
-          </w:tcPr>
-          <w:p/>
-        </w:tc>
-        <w:tc>
-          <w:tcPr>
-            <w:tcW w:w="2628" w:type="dxa"/>
-            <w:vAlign w:val="center"/>
-          </w:tcPr>
-          <w:p/>
-        </w:tc>
-      </w:tr>
-      <w:tr>
-        <w:tc>
-          <w:tcPr>
-            <w:tcW w:w="607" w:type="dxa"/>
-            <w:vAlign w:val="center"/>
-          </w:tcPr>
-          <w:p>
-            <w:pPr>
-              <w:jc w:val="center"/>
-            </w:pPr>
-            <w:r>
-              <w:t>3</w:t>
-            </w:r>
-          </w:p>
-        </w:tc>
-        <w:tc>
-          <w:tcPr>
-            <w:tcW w:w="5781" w:type="dxa"/>
-            <w:vAlign w:val="center"/>
-          </w:tcPr>
-          <w:p/>
-        </w:tc>
-        <w:tc>
-          <w:tcPr>
-            <w:tcW w:w="2628" w:type="dxa"/>
-            <w:vAlign w:val="center"/>
-          </w:tcPr>
-          <w:p/>
-        </w:tc>
-      </w:tr>
-      <w:tr>
-        <w:tc>
-          <w:tcPr>
-            <w:tcW w:w="607" w:type="dxa"/>
-            <w:vAlign w:val="center"/>
-          </w:tcPr>
-          <w:p>
-            <w:pPr>
-              <w:jc w:val="center"/>
-            </w:pPr>
-            <w:r>
-              <w:t>4</w:t>
-            </w:r>
-          </w:p>
-        </w:tc>
-        <w:tc>
-          <w:tcPr>
-            <w:tcW w:w="5781" w:type="dxa"/>
-            <w:vAlign w:val="center"/>
-          </w:tcPr>
-          <w:p/>
-        </w:tc>
-        <w:tc>
-          <w:tcPr>
-            <w:tcW w:w="2628" w:type="dxa"/>
-            <w:vAlign w:val="center"/>
-          </w:tcPr>
-          <w:p/>
-        </w:tc>
-      </w:tr>
-      <w:tr>
-        <w:tc>
-          <w:tcPr>
-            <w:tcW w:w="607" w:type="dxa"/>
-            <w:vAlign w:val="center"/>
-          </w:tcPr>
-          <w:p>
-            <w:pPr>
-              <w:jc w:val="center"/>
-            </w:pPr>
-            <w:r>
-              <w:t>5</w:t>
-            </w:r>
-          </w:p>
-        </w:tc>
-        <w:tc>
-          <w:tcPr>
-            <w:tcW w:w="5781" w:type="dxa"/>
-            <w:vAlign w:val="center"/>
-          </w:tcPr>
-          <w:p/>
-        </w:tc>
-        <w:tc>
-          <w:tcPr>
-            <w:tcW w:w="2628" w:type="dxa"/>
-            <w:vAlign w:val="center"/>
-          </w:tcPr>
-          <w:p/>
-        </w:tc>
-      </w:tr>
-      <w:tr>
-        <w:tc>
-          <w:tcPr>
-            <w:tcW w:w="607" w:type="dxa"/>
-            <w:vAlign w:val="center"/>
-          </w:tcPr>
-          <w:p>
-            <w:pPr>
-              <w:jc w:val="center"/>
-            </w:pPr>
-            <w:r>
-              <w:t>6</w:t>
-            </w:r>
-          </w:p>
-        </w:tc>
-        <w:tc>
-          <w:tcPr>
-            <w:tcW w:w="5781" w:type="dxa"/>
-            <w:vAlign w:val="center"/>
-          </w:tcPr>
-          <w:p/>
-        </w:tc>
-        <w:tc>
-          <w:tcPr>
-            <w:tcW w:w="2628" w:type="dxa"/>
-            <w:vAlign w:val="center"/>
-          </w:tcPr>
-          <w:p/>
-        </w:tc>
-      </w:tr>
-      <w:tr>
-        <w:tc>
-          <w:tcPr>
-            <w:tcW w:w="607" w:type="dxa"/>
-            <w:vAlign w:val="center"/>
-          </w:tcPr>
-          <w:p>
-            <w:pPr>
-              <w:jc w:val="center"/>
-            </w:pPr>
-            <w:r>
-              <w:t>7</w:t>
-            </w:r>
-          </w:p>
-        </w:tc>
-        <w:tc>
-          <w:tcPr>
-            <w:tcW w:w="5781" w:type="dxa"/>
-            <w:vAlign w:val="center"/>
-          </w:tcPr>
-          <w:p/>
-        </w:tc>
-        <w:tc>
-          <w:tcPr>
-            <w:tcW w:w="2628" w:type="dxa"/>
-            <w:vAlign w:val="center"/>
-          </w:tcPr>
-          <w:p/>
-        </w:tc>
-      </w:tr>
-      <w:tr>
-        <w:tc>
-          <w:tcPr>
-            <w:tcW w:w="607" w:type="dxa"/>
-            <w:vAlign w:val="center"/>
-          </w:tcPr>
-          <w:p>
-            <w:pPr>
-              <w:jc w:val="center"/>
-            </w:pPr>
-            <w:r>
-              <w:t>8</w:t>
-            </w:r>
-          </w:p>
-        </w:tc>
-        <w:tc>
-          <w:tcPr>
-            <w:tcW w:w="5781" w:type="dxa"/>
-            <w:vAlign w:val="center"/>
-          </w:tcPr>
-          <w:p/>
-        </w:tc>
-        <w:tc>
-          <w:tcPr>
-            <w:tcW w:w="2628" w:type="dxa"/>
-            <w:vAlign w:val="center"/>
-          </w:tcPr>
-          <w:p/>
-        </w:tc>
-      </w:tr>
-      <w:tr>
-        <w:tc>
-          <w:tcPr>
-            <w:tcW w:w="607" w:type="dxa"/>
-            <w:vAlign w:val="center"/>
-          </w:tcPr>
-          <w:p>
-            <w:pPr>
-              <w:jc w:val="center"/>
-            </w:pPr>
-            <w:r>
-              <w:t>9</w:t>
-            </w:r>
-          </w:p>
-        </w:tc>
-        <w:tc>
-          <w:tcPr>
-            <w:tcW w:w="5781" w:type="dxa"/>
-            <w:vAlign w:val="center"/>
-          </w:tcPr>
-          <w:p>
-            <w:pPr>
-              <w:rPr>
-                <w:b/>
-              </w:rPr>
-            </w:pPr>
-          </w:p>
-        </w:tc>
-        <w:tc>
-          <w:tcPr>
-            <w:tcW w:w="2628" w:type="dxa"/>
-            <w:vAlign w:val="center"/>
-          </w:tcPr>
-          <w:p/>
-        </w:tc>
-      </w:tr>
-      <w:tr>
-        <w:tc>
-          <w:tcPr>
-            <w:tcW w:w="607" w:type="dxa"/>
-            <w:vAlign w:val="center"/>
-          </w:tcPr>
-          <w:p>
-            <w:pPr>
-              <w:jc w:val="center"/>
-            </w:pPr>
-            <w:r>
-              <w:t>10</w:t>
-            </w:r>
-          </w:p>
-        </w:tc>
-        <w:tc>
-          <w:tcPr>
-            <w:tcW w:w="5781" w:type="dxa"/>
-            <w:vAlign w:val="center"/>
-          </w:tcPr>
-          <w:p/>
-        </w:tc>
-        <w:tc>
-          <w:tcPr>
-            <w:tcW w:w="2628" w:type="dxa"/>
-            <w:vAlign w:val="center"/>
-          </w:tcPr>
-          <w:p/>
-        </w:tc>
-      </w:tr>
-      <w:tr>
-        <w:tc>
-          <w:tcPr>
-            <w:tcW w:w="607" w:type="dxa"/>
-            <w:vAlign w:val="center"/>
-          </w:tcPr>
-          <w:p>
-            <w:pPr>
-              <w:jc w:val="center"/>
-            </w:pPr>
-            <w:r>
-              <w:t>11</w:t>
-            </w:r>
-          </w:p>
-        </w:tc>
-        <w:tc>
-          <w:tcPr>
-            <w:tcW w:w="5781" w:type="dxa"/>
-            <w:vAlign w:val="center"/>
-          </w:tcPr>
-          <w:p/>
-        </w:tc>
-        <w:tc>
-          <w:tcPr>
-            <w:tcW w:w="2628" w:type="dxa"/>
-            <w:vAlign w:val="center"/>
-          </w:tcPr>
-          <w:p/>
-        </w:tc>
-      </w:tr>
-      <w:tr>
-        <w:tc>
-          <w:tcPr>
-            <w:tcW w:w="607" w:type="dxa"/>
-            <w:vAlign w:val="center"/>
-          </w:tcPr>
-          <w:p>
-            <w:pPr>
-              <w:jc w:val="center"/>
-            </w:pPr>
-            <w:r>
-              <w:t>12</w:t>
-            </w:r>
-          </w:p>
-        </w:tc>
-        <w:tc>
-          <w:tcPr>
-            <w:tcW w:w="5781" w:type="dxa"/>
-            <w:vAlign w:val="center"/>
-          </w:tcPr>
-          <w:p/>
-        </w:tc>
-        <w:tc>
-          <w:tcPr>
-            <w:tcW w:w="2628" w:type="dxa"/>
-            <w:vAlign w:val="center"/>
-          </w:tcPr>
-          <w:p/>
-        </w:tc>
-      </w:tr>
-    </w:tbl>
-    <w:p/>
-    <w:p/>
-    <w:p/>
-    <w:p>
-      <w:pPr>
-        <w:ind w:left="720"/>
-        <w:jc w:val="both"/>
-      </w:pPr>
+      <w:bookmarkStart w:id="19" w:name="_Toc3362546"/>
+      <w:r>
+        <w:lastRenderedPageBreak/>
+        <w:t>Acceptance</w:t>
+      </w:r>
+      <w:bookmarkEnd w:id="19"/>
     </w:p>
     <w:p>
-      <w:pPr>
-        <w:ind w:left="720"/>
-        <w:jc w:val="both"/>
-      </w:pPr>
+      <w:r>
+        <w:t xml:space="preserve">I hereby confirm that I have been fully informed of the documents content </w:t>
+      </w:r>
+      <w:r>
+        <w:t>and received training to understand how the detailed instructions are to be applied</w:t>
+      </w:r>
+      <w:r>
+        <w:t>:</w:t>
+      </w:r>
     </w:p>
     <w:p>
       <w:pPr>
-        <w:ind w:left="720"/>
-        <w:jc w:val="both"/>
+        <w:rPr>
+          <w:sz w:val="24"/>
+        </w:rPr>
       </w:pPr>
     </w:p>
     <w:p>
       <w:pPr>
-        <w:rPr>
-          <w:rFonts w:asciiTheme="majorHAnsi" w:eastAsiaTheme="majorEastAsia" w:hAnsiTheme="majorHAnsi" w:cstheme="majorBidi"/>
-          <w:color w:val="2F5496" w:themeColor="accent1" w:themeShade="BF"/>
-          <w:sz w:val="32"/>
-          <w:szCs w:val="32"/>
-        </w:rPr>
-      </w:pPr>
-      <w:r>
-        <w:br w:type="page"/>
+        <w:tabs>
+          <w:tab w:val="right" w:pos="993"/>
+          <w:tab w:val="left" w:pos="1134"/>
+        </w:tabs>
+        <w:spacing w:line="360" w:lineRule="auto"/>
+        <w:rPr>
+          <w:sz w:val="24"/>
+        </w:rPr>
+      </w:pPr>
+      <w:r>
+        <w:rPr>
+          <w:sz w:val="24"/>
+        </w:rPr>
+        <w:tab/>
+      </w:r>
+      <w:r>
+        <w:rPr>
+          <w:sz w:val="24"/>
+        </w:rPr>
+        <w:t>Name</w:t>
+      </w:r>
+      <w:r>
+        <w:rPr>
+          <w:sz w:val="24"/>
+        </w:rPr>
+        <w:tab/>
+      </w:r>
+      <w:r>
+        <w:rPr>
+          <w:sz w:val="24"/>
+        </w:rPr>
+        <w:t>……………………………………………………………………………</w:t>
       </w:r>
     </w:p>
     <w:p>
       <w:pPr>
-        <w:pStyle w:val="Heading1"/>
-        <w:numPr>
-          <w:ilvl w:val="0"/>
-          <w:numId w:val="16"/>
-        </w:numPr>
-      </w:pPr>
-      <w:bookmarkStart w:id="13" w:name="_Toc524948416"/>
-      <w:r>
-        <w:lastRenderedPageBreak/>
-        <w:t>Acceptance</w:t>
-      </w:r>
-      <w:bookmarkEnd w:id="13"/>
-    </w:p>
-    <w:p/>
-    <w:p>
-      <w:r>
-        <w:t xml:space="preserve">I hereby confirm that I have been fully informed of the documents content </w:t>
-      </w:r>
-      <w:r>
-        <w:t>and, received training to understand how the detailed instructions are to be applied</w:t>
+        <w:tabs>
+          <w:tab w:val="right" w:pos="993"/>
+          <w:tab w:val="left" w:pos="1134"/>
+        </w:tabs>
+        <w:spacing w:line="360" w:lineRule="auto"/>
+        <w:rPr>
+          <w:sz w:val="24"/>
+        </w:rPr>
+      </w:pPr>
+      <w:r>
+        <w:rPr>
+          <w:sz w:val="24"/>
+        </w:rPr>
+        <w:tab/>
+      </w:r>
+      <w:r>
+        <w:rPr>
+          <w:sz w:val="24"/>
+        </w:rPr>
+        <w:t>Job Title</w:t>
+      </w:r>
+      <w:r>
+        <w:rPr>
+          <w:sz w:val="24"/>
+        </w:rPr>
+        <w:tab/>
+      </w:r>
+      <w:r>
+        <w:rPr>
+          <w:sz w:val="24"/>
+        </w:rPr>
+        <w:t>…………………………………………………………………………</w:t>
+      </w:r>
+      <w:r>
+        <w:rPr>
+          <w:sz w:val="24"/>
+        </w:rPr>
+        <w:t>…</w:t>
       </w:r>
     </w:p>
     <w:p>
       <w:pPr>
-        <w:pStyle w:val="Heading1"/>
-      </w:pPr>
-    </w:p>
-    <w:p/>
-    <w:p/>
-    <w:p>
-      <w:pPr>
+        <w:tabs>
+          <w:tab w:val="right" w:pos="993"/>
+          <w:tab w:val="left" w:pos="1134"/>
+        </w:tabs>
+        <w:spacing w:line="360" w:lineRule="auto"/>
         <w:rPr>
           <w:sz w:val="24"/>
         </w:rPr>
@@ -3625,86 +4258,66 @@
         <w:rPr>
           <w:sz w:val="24"/>
         </w:rPr>
-        <w:t>Name …………………………………………………………………………….</w:t>
+        <w:tab/>
+      </w:r>
+      <w:r>
+        <w:rPr>
+          <w:sz w:val="24"/>
+        </w:rPr>
+        <w:t>Signed</w:t>
+      </w:r>
+      <w:r>
+        <w:rPr>
+          <w:sz w:val="24"/>
+        </w:rPr>
+        <w:tab/>
+      </w:r>
+      <w:r>
+        <w:rPr>
+          <w:sz w:val="24"/>
+        </w:rPr>
+        <w:t>……………………………………………………………………………</w:t>
       </w:r>
     </w:p>
     <w:p>
       <w:pPr>
+        <w:tabs>
+          <w:tab w:val="right" w:pos="993"/>
+          <w:tab w:val="left" w:pos="1134"/>
+        </w:tabs>
+        <w:spacing w:line="360" w:lineRule="auto"/>
         <w:rPr>
           <w:sz w:val="24"/>
         </w:rPr>
       </w:pPr>
-    </w:p>
-    <w:p>
-      <w:pPr>
+      <w:r>
         <w:rPr>
           <w:sz w:val="24"/>
         </w:rPr>
-      </w:pPr>
-    </w:p>
-    <w:p>
-      <w:pPr>
+        <w:tab/>
+      </w:r>
+      <w:r>
         <w:rPr>
           <w:sz w:val="24"/>
         </w:rPr>
-      </w:pPr>
+        <w:t>Date</w:t>
+      </w:r>
       <w:r>
         <w:rPr>
           <w:sz w:val="24"/>
         </w:rPr>
-        <w:t>Job Title ………………………………………………………………………….</w:t>
-      </w:r>
-    </w:p>
-    <w:p>
-      <w:pPr>
+        <w:tab/>
+      </w:r>
+      <w:r>
         <w:rPr>
           <w:sz w:val="24"/>
         </w:rPr>
-      </w:pPr>
-    </w:p>
-    <w:p>
-      <w:pPr>
-        <w:rPr>
-          <w:sz w:val="24"/>
-        </w:rPr>
-      </w:pPr>
-    </w:p>
-    <w:p>
-      <w:pPr>
-        <w:rPr>
-          <w:sz w:val="24"/>
-        </w:rPr>
-      </w:pPr>
-      <w:r>
-        <w:rPr>
-          <w:sz w:val="24"/>
-        </w:rPr>
-        <w:t>Signed ……………………………………………………………………………</w:t>
-      </w:r>
-    </w:p>
-    <w:p>
-      <w:pPr>
-        <w:rPr>
-          <w:sz w:val="24"/>
-        </w:rPr>
-      </w:pPr>
-    </w:p>
-    <w:p>
-      <w:pPr>
-        <w:rPr>
-          <w:sz w:val="24"/>
-        </w:rPr>
-      </w:pPr>
-      <w:r>
-        <w:rPr>
-          <w:sz w:val="24"/>
-        </w:rPr>
-        <w:t>Date ………………………………………………………………………………</w:t>
+        <w:t>……………………………………………………………………………</w:t>
       </w:r>
     </w:p>
     <w:sectPr>
-      <w:headerReference w:type="default" r:id="rId10"/>
-      <w:footerReference w:type="default" r:id="rId11"/>
+      <w:headerReference w:type="default" r:id="rId11"/>
+      <w:footerReference w:type="default" r:id="rId12"/>
       <w:pgSz w:w="11906" w:h="16838"/>
       <w:pgMar w:top="1440" w:right="1440" w:bottom="1440" w:left="1440" w:header="708" w:footer="708" w:gutter="0"/>
       <w:pgNumType w:start="0"/>
@@ -3745,6 +4358,9 @@
 <w:ftr xmlns:wpc="http://schemas.microsoft.com/office/word/2010/wordprocessingCanvas" xmlns:cx="http://schemas.microsoft.com/office/drawing/2014/chartex" xmlns:cx1="http://schemas.microsoft.com/office/drawing/2015/9/8/chartex" xmlns:cx2="http://schemas.microsoft.com/office/drawing/2015/10/21/chartex" xmlns:cx3="http://schemas.microsoft.com/office/drawing/2016/5/9/chartex" xmlns:cx4="http://schemas.microsoft.com/office/drawing/2016/5/10/chartex" xmlns:cx5="http://schemas.microsoft.com/office/drawing/2016/5/11/chartex" xmlns:cx6="http://schemas.microsoft.com/office/drawing/2016/5/12/chartex" xmlns:cx7="http://schemas.microsoft.com/office/drawing/2016/5/13/chartex" xmlns:cx8="http://schemas.microsoft.com/office/drawing/2016/5/14/chartex" xmlns:mc="http://schemas.openxmlformats.org/markup-compatibility/2006" xmlns:aink="http://schemas.microsoft.com/office/drawing/2016/ink" xmlns:am3d="http://schemas.microsoft.com/office/drawing/2017/model3d" xmlns:o="urn:schemas-microsoft-com:office:office" xmlns:r="http://schemas.openxmlformats.org/officeDocument/2006/relationships" xmlns:m="http://schemas.openxmlformats.org/officeDocument/2006/math" xmlns:v="urn:schemas-microsoft-com:vml" xmlns:wp14="http://schemas.microsoft.com/office/word/2010/wordprocessingDrawing" xmlns:wp="http://schemas.openxmlformats.org/drawingml/2006/wordprocessingDrawing" xmlns:w10="urn:schemas-microsoft-com:office:word" xmlns:w="http://schemas.openxmlformats.org/wordprocessingml/2006/main" xmlns:w14="http://schemas.microsoft.com/office/word/2010/wordml" xmlns:w15="http://schemas.microsoft.com/office/word/2012/wordml" xmlns:w16cid="http://schemas.microsoft.com/office/word/2016/wordml/cid" xmlns:w16se="http://schemas.microsoft.com/office/word/2015/wordml/symex" xmlns:wpg="http://schemas.microsoft.com/office/word/2010/wordprocessingGroup" xmlns:wpi="http://schemas.microsoft.com/office/word/2010/wordprocessingInk" xmlns:wne="http://schemas.microsoft.com/office/word/2006/wordml" xmlns:wps="http://schemas.microsoft.com/office/word/2010/wordprocessingShape" mc:Ignorable="w14 w15 w16se w16cid wp14">
   <w:p>
     <w:pPr>
+      <w:tabs>
+        <w:tab w:val="right" w:pos="8931"/>
+      </w:tabs>
       <w:spacing w:after="0" w:line="240" w:lineRule="auto"/>
       <w:rPr>
         <w:noProof/>
@@ -3775,7 +4391,7 @@
       <w:rPr>
         <w:noProof/>
       </w:rPr>
-      <w:t>Eptemplatev1.Docx</w:t>
+      <w:t>Claimsv1.Docx</w:t>
     </w:r>
     <w:r>
       <w:rPr>
@@ -3784,19 +4400,12 @@
       <w:fldChar w:fldCharType="end"/>
     </w:r>
     <w:r>
+      <w:rPr>
+        <w:noProof/>
+      </w:rPr>
       <w:tab/>
     </w:r>
     <w:r>
-      <w:tab/>
-    </w:r>
-    <w:r>
-      <w:tab/>
-    </w:r>
-    <w:r>
-      <w:tab/>
-    </w:r>
-    <w:r>
-      <w:tab/>
       <w:t xml:space="preserve">Page </w:t>
     </w:r>
     <w:r>
@@ -3902,7 +4511,7 @@
         <w:b/>
         <w:sz w:val="18"/>
       </w:rPr>
-      <w:t>State the purpose in a summary format</w:t>
+      <w:t>Explanation of the claims application</w:t>
     </w:r>
   </w:p>
 </w:hdr>
@@ -6277,7 +6886,7 @@
   <w:abstractNum w:abstractNumId="21" w15:restartNumberingAfterBreak="0">
     <w:nsid w:val="398C67CD"/>
     <w:multiLevelType w:val="multilevel"/>
-    <w:tmpl w:val="95A2127A"/>
+    <w:tmpl w:val="72EC6A7C"/>
     <w:lvl w:ilvl="0">
       <w:start w:val="1"/>
       <w:numFmt w:val="decimal"/>
@@ -6286,12 +6895,15 @@
       <w:pPr>
         <w:ind w:left="720" w:hanging="360"/>
       </w:pPr>
+      <w:rPr>
+        <w:rFonts w:hint="default"/>
+      </w:rPr>
     </w:lvl>
     <w:lvl w:ilvl="1">
       <w:start w:val="1"/>
       <w:numFmt w:val="decimal"/>
       <w:isLgl/>
-      <w:lvlText w:val="%1.%2"/>
+      <w:lvlText w:val="%1.%2."/>
       <w:lvlJc w:val="left"/>
       <w:pPr>
         <w:ind w:left="750" w:hanging="390"/>
@@ -6304,7 +6916,7 @@
       <w:start w:val="1"/>
       <w:numFmt w:val="decimal"/>
       <w:isLgl/>
-      <w:lvlText w:val="%1.%2.%3"/>
+      <w:lvlText w:val="%1.%2.%3."/>
       <w:lvlJc w:val="left"/>
       <w:pPr>
         <w:ind w:left="1080" w:hanging="720"/>
@@ -6317,7 +6929,7 @@
       <w:start w:val="1"/>
       <w:numFmt w:val="decimal"/>
       <w:isLgl/>
-      <w:lvlText w:val="%1.%2.%3.%4"/>
+      <w:lvlText w:val="%1.%2.%3.%4."/>
       <w:lvlJc w:val="left"/>
       <w:pPr>
         <w:ind w:left="1080" w:hanging="720"/>
@@ -9484,7 +10096,7 @@
 </file>
 
 <file path=customXml/itemProps2.xml><?xml version="1.0" encoding="utf-8"?>
-<ds:datastoreItem xmlns:ds="http://schemas.openxmlformats.org/officeDocument/2006/customXml" ds:itemID="{40018E54-C957-4C49-B63B-20C9A3C01122}">
+<ds:datastoreItem xmlns:ds="http://schemas.openxmlformats.org/officeDocument/2006/customXml" ds:itemID="{C585795E-B172-40E8-8CD3-75D472561903}">
   <ds:schemaRefs>
     <ds:schemaRef ds:uri="http://schemas.openxmlformats.org/officeDocument/2006/bibliography"/>
   </ds:schemaRefs>

</xml_diff>